<commit_message>
add create folders in dockerfile
</commit_message>
<xml_diff>
--- a/Doc_GoogleTrendsETL.docx
+++ b/Doc_GoogleTrendsETL.docx
@@ -162,6 +162,30 @@
       </w:pPr>
       <w:r>
         <w:t>requirements.txt: Requirements for running the environment.</w:t>
+      </w:r>
+    </w:p>
+    <w:p>
+      <w:pPr>
+        <w:pStyle w:val="Compact"/>
+        <w:numPr>
+          <w:ilvl w:val="0"/>
+          <w:numId w:val="2"/>
+        </w:numPr>
+      </w:pPr>
+      <w:r>
+        <w:t>mpi: contains mpi files to execute in the TTU cluster.</w:t>
+      </w:r>
+    </w:p>
+    <w:p>
+      <w:pPr>
+        <w:pStyle w:val="Compact"/>
+        <w:numPr>
+          <w:ilvl w:val="0"/>
+          <w:numId w:val="2"/>
+        </w:numPr>
+      </w:pPr>
+      <w:r>
+        <w:t>Dockerfile: to create a docker image.</w:t>
       </w:r>
     </w:p>
     <w:p>
@@ -286,128 +310,6 @@
     </w:p>
     <w:p>
       <w:pPr>
-        <w:pStyle w:val="Heading3"/>
-      </w:pPr>
-      <w:bookmarkStart w:id="7" w:name="virtualenv"/>
-      <w:r>
-        <w:t>Virtualenv</w:t>
-      </w:r>
-    </w:p>
-    <w:bookmarkEnd w:id="7"/>
-    <w:p>
-      <w:r>
-        <w:t>Substitute {google-trends-path} by the path where the code is downloaded.</w:t>
-      </w:r>
-    </w:p>
-    <w:p>
-      <w:pPr>
-        <w:pStyle w:val="SourceCode"/>
-      </w:pPr>
-      <w:r>
-        <w:rPr>
-          <w:rStyle w:val="KeywordTok"/>
-        </w:rPr>
-        <w:t>python3</w:t>
-      </w:r>
-      <w:r>
-        <w:rPr>
-          <w:rStyle w:val="NormalTok"/>
-        </w:rPr>
-        <w:t xml:space="preserve"> -m venv </w:t>
-      </w:r>
-      <w:r>
-        <w:rPr>
-          <w:rStyle w:val="DataTypeTok"/>
-        </w:rPr>
-        <w:t>{google-trends-path}</w:t>
-      </w:r>
-      <w:r>
-        <w:br/>
-      </w:r>
-      <w:r>
-        <w:rPr>
-          <w:rStyle w:val="KeywordTok"/>
-        </w:rPr>
-        <w:t>source</w:t>
-      </w:r>
-      <w:r>
-        <w:rPr>
-          <w:rStyle w:val="NormalTok"/>
-        </w:rPr>
-        <w:t xml:space="preserve"> </w:t>
-      </w:r>
-      <w:r>
-        <w:rPr>
-          <w:rStyle w:val="DataTypeTok"/>
-        </w:rPr>
-        <w:t>{google-trends-path}</w:t>
-      </w:r>
-      <w:r>
-        <w:rPr>
-          <w:rStyle w:val="NormalTok"/>
-        </w:rPr>
-        <w:t>/bin/activate</w:t>
-      </w:r>
-      <w:r>
-        <w:br/>
-      </w:r>
-      <w:r>
-        <w:rPr>
-          <w:rStyle w:val="KeywordTok"/>
-        </w:rPr>
-        <w:t>cd</w:t>
-      </w:r>
-      <w:r>
-        <w:rPr>
-          <w:rStyle w:val="NormalTok"/>
-        </w:rPr>
-        <w:t xml:space="preserve"> </w:t>
-      </w:r>
-      <w:r>
-        <w:rPr>
-          <w:rStyle w:val="DataTypeTok"/>
-        </w:rPr>
-        <w:t>{google-trends-path}</w:t>
-      </w:r>
-      <w:r>
-        <w:rPr>
-          <w:rStyle w:val="NormalTok"/>
-        </w:rPr>
-        <w:t xml:space="preserve"> </w:t>
-      </w:r>
-      <w:r>
-        <w:br/>
-      </w:r>
-      <w:r>
-        <w:rPr>
-          <w:rStyle w:val="KeywordTok"/>
-        </w:rPr>
-        <w:t>pip</w:t>
-      </w:r>
-      <w:r>
-        <w:rPr>
-          <w:rStyle w:val="NormalTok"/>
-        </w:rPr>
-        <w:t xml:space="preserve"> install --upgrade pip</w:t>
-      </w:r>
-      <w:r>
-        <w:br/>
-      </w:r>
-      <w:r>
-        <w:rPr>
-          <w:rStyle w:val="KeywordTok"/>
-        </w:rPr>
-        <w:t>pip</w:t>
-      </w:r>
-      <w:r>
-        <w:rPr>
-          <w:rStyle w:val="NormalTok"/>
-        </w:rPr>
-        <w:t xml:space="preserve"> install -r requirements.txt</w:t>
-      </w:r>
-    </w:p>
-    <w:p>
-      <w:pPr>
         <w:pStyle w:val="SourceCode"/>
       </w:pPr>
       <w:r>
@@ -516,21 +418,146 @@
           <w:szCs w:val="28"/>
         </w:rPr>
       </w:pPr>
-      <w:bookmarkStart w:id="8" w:name="ttu-cluster"/>
       <w:r>
         <w:br w:type="page"/>
       </w:r>
     </w:p>
     <w:p>
+      <w:bookmarkStart w:id="7" w:name="_GoBack"/>
+      <w:bookmarkEnd w:id="7"/>
+    </w:p>
+    <w:p>
       <w:pPr>
         <w:pStyle w:val="Heading3"/>
       </w:pPr>
-      <w:r>
-        <w:lastRenderedPageBreak/>
+      <w:bookmarkStart w:id="8" w:name="virtualenv"/>
+      <w:r>
+        <w:t>Virtualenv</w:t>
+      </w:r>
+    </w:p>
+    <w:bookmarkEnd w:id="8"/>
+    <w:p>
+      <w:r>
+        <w:t>Substitute {google-trends-path} by the path where the code is downloaded.</w:t>
+      </w:r>
+    </w:p>
+    <w:p>
+      <w:pPr>
+        <w:pStyle w:val="SourceCode"/>
+      </w:pPr>
+      <w:r>
+        <w:rPr>
+          <w:rStyle w:val="KeywordTok"/>
+        </w:rPr>
+        <w:t>python3</w:t>
+      </w:r>
+      <w:r>
+        <w:rPr>
+          <w:rStyle w:val="NormalTok"/>
+        </w:rPr>
+        <w:t xml:space="preserve"> -m venv </w:t>
+      </w:r>
+      <w:r>
+        <w:rPr>
+          <w:rStyle w:val="DataTypeTok"/>
+        </w:rPr>
+        <w:t>{google-trends-path}</w:t>
+      </w:r>
+      <w:r>
+        <w:br/>
+      </w:r>
+      <w:r>
+        <w:rPr>
+          <w:rStyle w:val="KeywordTok"/>
+        </w:rPr>
+        <w:t>source</w:t>
+      </w:r>
+      <w:r>
+        <w:rPr>
+          <w:rStyle w:val="NormalTok"/>
+        </w:rPr>
+        <w:t xml:space="preserve"> </w:t>
+      </w:r>
+      <w:r>
+        <w:rPr>
+          <w:rStyle w:val="DataTypeTok"/>
+        </w:rPr>
+        <w:t>{google-trends-path}</w:t>
+      </w:r>
+      <w:r>
+        <w:rPr>
+          <w:rStyle w:val="NormalTok"/>
+        </w:rPr>
+        <w:t>/bin/activate</w:t>
+      </w:r>
+      <w:r>
+        <w:br/>
+      </w:r>
+      <w:r>
+        <w:rPr>
+          <w:rStyle w:val="KeywordTok"/>
+        </w:rPr>
+        <w:t>cd</w:t>
+      </w:r>
+      <w:r>
+        <w:rPr>
+          <w:rStyle w:val="NormalTok"/>
+        </w:rPr>
+        <w:t xml:space="preserve"> </w:t>
+      </w:r>
+      <w:r>
+        <w:rPr>
+          <w:rStyle w:val="DataTypeTok"/>
+        </w:rPr>
+        <w:t>{google-trends-path}</w:t>
+      </w:r>
+      <w:r>
+        <w:rPr>
+          <w:rStyle w:val="NormalTok"/>
+        </w:rPr>
+        <w:t xml:space="preserve"> </w:t>
+      </w:r>
+      <w:r>
+        <w:br/>
+      </w:r>
+      <w:r>
+        <w:rPr>
+          <w:rStyle w:val="KeywordTok"/>
+        </w:rPr>
+        <w:t>pip</w:t>
+      </w:r>
+      <w:r>
+        <w:rPr>
+          <w:rStyle w:val="NormalTok"/>
+        </w:rPr>
+        <w:t xml:space="preserve"> install --upgrade pip</w:t>
+      </w:r>
+      <w:r>
+        <w:br/>
+      </w:r>
+      <w:r>
+        <w:rPr>
+          <w:rStyle w:val="KeywordTok"/>
+        </w:rPr>
+        <w:t>pip</w:t>
+      </w:r>
+      <w:r>
+        <w:rPr>
+          <w:rStyle w:val="NormalTok"/>
+        </w:rPr>
+        <w:t xml:space="preserve"> install -r requirements.txt</w:t>
+      </w:r>
+    </w:p>
+    <w:p>
+      <w:pPr>
+        <w:pStyle w:val="Heading3"/>
+      </w:pPr>
+      <w:bookmarkStart w:id="9" w:name="ttu-cluster"/>
+      <w:r>
         <w:t>TTU cluster</w:t>
       </w:r>
     </w:p>
-    <w:bookmarkEnd w:id="8"/>
+    <w:bookmarkEnd w:id="9"/>
     <w:p>
       <w:pPr>
         <w:numPr>
@@ -562,15 +589,7 @@
         </w:rPr>
       </w:pPr>
       <w:r>
-        <w:t xml:space="preserve">Create </w:t>
-      </w:r>
-      <w:proofErr w:type="spellStart"/>
-      <w:r>
-        <w:t>virtualenv</w:t>
-      </w:r>
-      <w:proofErr w:type="spellEnd"/>
-      <w:r>
-        <w:t>:</w:t>
+        <w:t>Create virtualenv:</w:t>
       </w:r>
       <w:r>
         <w:br/>
@@ -605,19 +624,11 @@
           <w:rStyle w:val="KeywordTok"/>
         </w:rPr>
       </w:pPr>
-      <w:proofErr w:type="spellStart"/>
-      <w:r>
-        <w:rPr>
-          <w:rStyle w:val="KeywordTok"/>
-        </w:rPr>
-        <w:t>conda</w:t>
-      </w:r>
-      <w:proofErr w:type="spellEnd"/>
-      <w:r>
-        <w:rPr>
-          <w:rStyle w:val="KeywordTok"/>
-        </w:rPr>
-        <w:t xml:space="preserve"> activate</w:t>
+      <w:r>
+        <w:rPr>
+          <w:rStyle w:val="KeywordTok"/>
+        </w:rPr>
+        <w:t>conda activate</w:t>
       </w:r>
     </w:p>
     <w:p>
@@ -682,215 +693,83 @@
           <w:rStyle w:val="KeywordTok"/>
         </w:rPr>
       </w:pPr>
-      <w:proofErr w:type="spellStart"/>
-      <w:r>
-        <w:rPr>
-          <w:rStyle w:val="KeywordTok"/>
-        </w:rPr>
-        <w:t>mkdir</w:t>
-      </w:r>
-      <w:proofErr w:type="spellEnd"/>
-      <w:r>
-        <w:rPr>
-          <w:rStyle w:val="KeywordTok"/>
-        </w:rPr>
-        <w:t xml:space="preserve"> $HOME/data/          # </w:t>
-      </w:r>
-      <w:proofErr w:type="spellStart"/>
-      <w:r>
-        <w:rPr>
-          <w:rStyle w:val="KeywordTok"/>
-        </w:rPr>
-        <w:t>tickers_folder</w:t>
-      </w:r>
-      <w:proofErr w:type="spellEnd"/>
-      <w:r>
-        <w:rPr>
-          <w:rStyle w:val="KeywordTok"/>
-        </w:rPr>
-        <w:br/>
-      </w:r>
-      <w:proofErr w:type="spellStart"/>
-      <w:r>
-        <w:rPr>
-          <w:rStyle w:val="KeywordTok"/>
-        </w:rPr>
-        <w:t>mkdir</w:t>
-      </w:r>
-      <w:proofErr w:type="spellEnd"/>
-      <w:r>
-        <w:rPr>
-          <w:rStyle w:val="KeywordTok"/>
-        </w:rPr>
-        <w:t xml:space="preserve"> $HOME/data/monthly/       # </w:t>
-      </w:r>
-      <w:proofErr w:type="spellStart"/>
-      <w:r>
-        <w:rPr>
-          <w:rStyle w:val="KeywordTok"/>
-        </w:rPr>
-        <w:t>data_folder_monthly</w:t>
-      </w:r>
-      <w:proofErr w:type="spellEnd"/>
-      <w:r>
-        <w:rPr>
-          <w:rStyle w:val="KeywordTok"/>
-        </w:rPr>
-        <w:br/>
-      </w:r>
-      <w:proofErr w:type="spellStart"/>
-      <w:r>
-        <w:rPr>
-          <w:rStyle w:val="KeywordTok"/>
-        </w:rPr>
-        <w:t>mkdir</w:t>
-      </w:r>
-      <w:proofErr w:type="spellEnd"/>
-      <w:r>
-        <w:rPr>
-          <w:rStyle w:val="KeywordTok"/>
-        </w:rPr>
-        <w:t xml:space="preserve"> $HOME/data/daily/         # </w:t>
-      </w:r>
-      <w:proofErr w:type="spellStart"/>
-      <w:r>
-        <w:rPr>
-          <w:rStyle w:val="KeywordTok"/>
-        </w:rPr>
-        <w:t>data_folder_daily</w:t>
-      </w:r>
-      <w:proofErr w:type="spellEnd"/>
-      <w:r>
-        <w:rPr>
-          <w:rStyle w:val="KeywordTok"/>
-        </w:rPr>
-        <w:br/>
-      </w:r>
-      <w:proofErr w:type="spellStart"/>
-      <w:r>
-        <w:rPr>
-          <w:rStyle w:val="KeywordTok"/>
-        </w:rPr>
-        <w:t>mkdir</w:t>
-      </w:r>
-      <w:proofErr w:type="spellEnd"/>
-      <w:r>
-        <w:rPr>
-          <w:rStyle w:val="KeywordTok"/>
-        </w:rPr>
-        <w:t xml:space="preserve"> -p $HOME/results/monthly/ # </w:t>
-      </w:r>
-      <w:proofErr w:type="spellStart"/>
-      <w:r>
-        <w:rPr>
-          <w:rStyle w:val="KeywordTok"/>
-        </w:rPr>
-        <w:t>result_folder_monthly</w:t>
-      </w:r>
-      <w:proofErr w:type="spellEnd"/>
-      <w:r>
-        <w:rPr>
-          <w:rStyle w:val="KeywordTok"/>
-        </w:rPr>
-        <w:br/>
-      </w:r>
-      <w:proofErr w:type="spellStart"/>
-      <w:r>
-        <w:rPr>
-          <w:rStyle w:val="KeywordTok"/>
-        </w:rPr>
-        <w:t>mkdir</w:t>
-      </w:r>
-      <w:proofErr w:type="spellEnd"/>
-      <w:r>
-        <w:rPr>
-          <w:rStyle w:val="KeywordTok"/>
-        </w:rPr>
-        <w:t xml:space="preserve"> $HOME/results/daily/      # </w:t>
-      </w:r>
-      <w:proofErr w:type="spellStart"/>
-      <w:r>
-        <w:rPr>
-          <w:rStyle w:val="KeywordTok"/>
-        </w:rPr>
-        <w:t>result_folder_daily</w:t>
-      </w:r>
-      <w:proofErr w:type="spellEnd"/>
-      <w:r>
-        <w:rPr>
-          <w:rStyle w:val="KeywordTok"/>
-        </w:rPr>
-        <w:br/>
-      </w:r>
-      <w:proofErr w:type="spellStart"/>
-      <w:r>
-        <w:rPr>
-          <w:rStyle w:val="KeywordTok"/>
-        </w:rPr>
-        <w:t>mkdir</w:t>
-      </w:r>
-      <w:proofErr w:type="spellEnd"/>
-      <w:r>
-        <w:rPr>
-          <w:rStyle w:val="KeywordTok"/>
-        </w:rPr>
-        <w:t xml:space="preserve"> -p $HOME/</w:t>
-      </w:r>
-      <w:proofErr w:type="spellStart"/>
-      <w:r>
-        <w:rPr>
-          <w:rStyle w:val="KeywordTok"/>
-        </w:rPr>
-        <w:t>tmp</w:t>
-      </w:r>
-      <w:proofErr w:type="spellEnd"/>
-      <w:r>
-        <w:rPr>
-          <w:rStyle w:val="KeywordTok"/>
-        </w:rPr>
-        <w:t xml:space="preserve">/monthly/        # </w:t>
-      </w:r>
-      <w:proofErr w:type="spellStart"/>
-      <w:r>
-        <w:rPr>
-          <w:rStyle w:val="KeywordTok"/>
-        </w:rPr>
-        <w:t>tmp_folder_monthly</w:t>
-      </w:r>
-      <w:proofErr w:type="spellEnd"/>
-      <w:r>
-        <w:rPr>
-          <w:rStyle w:val="KeywordTok"/>
-        </w:rPr>
-        <w:br/>
-      </w:r>
-      <w:proofErr w:type="spellStart"/>
-      <w:r>
-        <w:rPr>
-          <w:rStyle w:val="KeywordTok"/>
-        </w:rPr>
-        <w:t>mkdir</w:t>
-      </w:r>
-      <w:proofErr w:type="spellEnd"/>
-      <w:r>
-        <w:rPr>
-          <w:rStyle w:val="KeywordTok"/>
-        </w:rPr>
-        <w:t xml:space="preserve"> $HOME/</w:t>
-      </w:r>
-      <w:proofErr w:type="spellStart"/>
-      <w:r>
-        <w:rPr>
-          <w:rStyle w:val="KeywordTok"/>
-        </w:rPr>
-        <w:t>tmp</w:t>
-      </w:r>
-      <w:proofErr w:type="spellEnd"/>
-      <w:r>
-        <w:rPr>
-          <w:rStyle w:val="KeywordTok"/>
-        </w:rPr>
-        <w:t>/daily/          # tmp_folder_daily</w:t>
+      <w:r>
+        <w:rPr>
+          <w:rStyle w:val="KeywordTok"/>
+        </w:rPr>
+        <w:t>mkdir $HOME/data/          # tickers_folder</w:t>
+      </w:r>
+      <w:r>
+        <w:rPr>
+          <w:rStyle w:val="KeywordTok"/>
+        </w:rPr>
+        <w:br/>
+      </w:r>
+      <w:r>
+        <w:rPr>
+          <w:rStyle w:val="KeywordTok"/>
+        </w:rPr>
+        <w:t>mkdir $HOME/data/monthly/       # data_folder_monthly</w:t>
+      </w:r>
+      <w:r>
+        <w:rPr>
+          <w:rStyle w:val="KeywordTok"/>
+        </w:rPr>
+        <w:br/>
+      </w:r>
+      <w:r>
+        <w:rPr>
+          <w:rStyle w:val="KeywordTok"/>
+        </w:rPr>
+        <w:t>mkdir $HOME/data/daily/         # data_folder_daily</w:t>
+      </w:r>
+      <w:r>
+        <w:rPr>
+          <w:rStyle w:val="KeywordTok"/>
+        </w:rPr>
+        <w:br/>
+      </w:r>
+      <w:r>
+        <w:rPr>
+          <w:rStyle w:val="KeywordTok"/>
+        </w:rPr>
+        <w:t>mkdir -p $HOME/results/monthly/ # result_folder_monthly</w:t>
+      </w:r>
+      <w:r>
+        <w:rPr>
+          <w:rStyle w:val="KeywordTok"/>
+        </w:rPr>
+        <w:br/>
+      </w:r>
+      <w:r>
+        <w:rPr>
+          <w:rStyle w:val="KeywordTok"/>
+        </w:rPr>
+        <w:t>mkdir $HOME/results/daily/      # result_folder_daily</w:t>
+      </w:r>
+      <w:r>
+        <w:rPr>
+          <w:rStyle w:val="KeywordTok"/>
+        </w:rPr>
+        <w:br/>
+      </w:r>
+      <w:r>
+        <w:rPr>
+          <w:rStyle w:val="KeywordTok"/>
+        </w:rPr>
+        <w:t>mkdir -p $HOME/tmp/monthly/        # tmp_folder_monthly</w:t>
+      </w:r>
+      <w:r>
+        <w:rPr>
+          <w:rStyle w:val="KeywordTok"/>
+        </w:rPr>
+        <w:br/>
+      </w:r>
+      <w:r>
+        <w:rPr>
+          <w:rStyle w:val="KeywordTok"/>
+        </w:rPr>
+        <w:t>mkdir $HOME/tmp/daily/          # tmp_folder_daily</w:t>
       </w:r>
     </w:p>
     <w:p>
@@ -901,15 +780,7 @@
         </w:numPr>
       </w:pPr>
       <w:r>
-        <w:t xml:space="preserve">Edit </w:t>
-      </w:r>
-      <w:proofErr w:type="gramStart"/>
-      <w:r>
-        <w:t>config.properties</w:t>
-      </w:r>
-      <w:proofErr w:type="gramEnd"/>
-      <w:r>
-        <w:t xml:space="preserve"> file with the corresponding paths.</w:t>
+        <w:t>Edit config.properties file with the corresponding paths.</w:t>
       </w:r>
     </w:p>
     <w:p>
@@ -927,19 +798,11 @@
         <w:br/>
         <w:t xml:space="preserve"> </w:t>
       </w:r>
-      <w:proofErr w:type="spellStart"/>
-      <w:r>
-        <w:rPr>
-          <w:rStyle w:val="KeywordTok"/>
-        </w:rPr>
-        <w:t>qsub</w:t>
-      </w:r>
-      <w:proofErr w:type="spellEnd"/>
-      <w:r>
-        <w:rPr>
-          <w:rStyle w:val="KeywordTok"/>
-        </w:rPr>
-        <w:t xml:space="preserve"> $HOME/google-trends/mpi/mpi_import.sh</w:t>
+      <w:r>
+        <w:rPr>
+          <w:rStyle w:val="KeywordTok"/>
+        </w:rPr>
+        <w:t>qsub $HOME/google-trends/mpi/mpi_import.sh</w:t>
       </w:r>
       <w:r>
         <w:br/>
@@ -959,31 +822,24 @@
         <w:br/>
         <w:t xml:space="preserve"> </w:t>
       </w:r>
-      <w:proofErr w:type="spellStart"/>
-      <w:r>
-        <w:rPr>
-          <w:rStyle w:val="KeywordTok"/>
-        </w:rPr>
-        <w:t>qsub</w:t>
-      </w:r>
-      <w:proofErr w:type="spellEnd"/>
-      <w:r>
-        <w:rPr>
-          <w:rStyle w:val="KeywordTok"/>
-        </w:rPr>
-        <w:t xml:space="preserve"> $HOME/google-trends/mpi/mpi_process.sh</w:t>
+      <w:r>
+        <w:rPr>
+          <w:rStyle w:val="KeywordTok"/>
+        </w:rPr>
+        <w:t>qsub $HOME/google-trends/mpi/mpi_process.sh</w:t>
       </w:r>
     </w:p>
     <w:p>
       <w:pPr>
         <w:pStyle w:val="Heading4"/>
       </w:pPr>
-      <w:bookmarkStart w:id="9" w:name="mpi"/>
-      <w:r>
+      <w:bookmarkStart w:id="10" w:name="mpi"/>
+      <w:r>
+        <w:lastRenderedPageBreak/>
         <w:t>MPI</w:t>
       </w:r>
     </w:p>
-    <w:bookmarkEnd w:id="9"/>
+    <w:bookmarkEnd w:id="10"/>
     <w:p>
       <w:r>
         <w:t>In order to run the jobs in the cluster it is used MPI.</w:t>
@@ -1011,7 +867,7 @@
           <w:color w:val="4F81BD" w:themeColor="accent1"/>
         </w:rPr>
       </w:pPr>
-      <w:bookmarkStart w:id="10" w:name="commands"/>
+      <w:bookmarkStart w:id="11" w:name="commands"/>
       <w:r>
         <w:br w:type="page"/>
       </w:r>
@@ -1025,57 +881,25 @@
         <w:t>Commands</w:t>
       </w:r>
     </w:p>
-    <w:bookmarkEnd w:id="10"/>
-    <w:p>
-      <w:r>
-        <w:t xml:space="preserve">- list jobs: </w:t>
-      </w:r>
-      <w:proofErr w:type="spellStart"/>
-      <w:r>
-        <w:t>qstat</w:t>
-      </w:r>
-      <w:proofErr w:type="spellEnd"/>
-      <w:r>
-        <w:t xml:space="preserve">     </w:t>
-      </w:r>
-    </w:p>
-    <w:p>
-      <w:r>
-        <w:t xml:space="preserve">- kill job: </w:t>
-      </w:r>
-      <w:proofErr w:type="spellStart"/>
-      <w:r>
-        <w:t>qdel</w:t>
-      </w:r>
-      <w:proofErr w:type="spellEnd"/>
-      <w:r>
-        <w:t xml:space="preserve"> &lt;JOB_ID&gt;     </w:t>
-      </w:r>
-    </w:p>
-    <w:p>
-      <w:r>
-        <w:t>- see output: tail -f &lt;PROJECT_NAME</w:t>
-      </w:r>
-      <w:proofErr w:type="gramStart"/>
-      <w:r>
-        <w:t>&gt;.*</w:t>
-      </w:r>
-      <w:proofErr w:type="gramEnd"/>
-      <w:r>
-        <w:t xml:space="preserve">    </w:t>
-      </w:r>
-    </w:p>
-    <w:p>
-      <w:r>
-        <w:t xml:space="preserve">- see information about a failed job:  </w:t>
-      </w:r>
-      <w:proofErr w:type="spellStart"/>
-      <w:r>
-        <w:t>qacct</w:t>
-      </w:r>
-      <w:proofErr w:type="spellEnd"/>
-      <w:r>
-        <w:t xml:space="preserve"> -j &lt;JOB_ID&gt;     </w:t>
+    <w:bookmarkEnd w:id="11"/>
+    <w:p>
+      <w:r>
+        <w:t xml:space="preserve">- list jobs: qstat     </w:t>
+      </w:r>
+    </w:p>
+    <w:p>
+      <w:r>
+        <w:t xml:space="preserve">- kill job: qdel &lt;JOB_ID&gt;     </w:t>
+      </w:r>
+    </w:p>
+    <w:p>
+      <w:r>
+        <w:t xml:space="preserve">- see output: tail -f &lt;PROJECT_NAME&gt;.*    </w:t>
+      </w:r>
+    </w:p>
+    <w:p>
+      <w:r>
+        <w:t xml:space="preserve">- see information about a failed job:  qacct -j &lt;JOB_ID&gt;     </w:t>
       </w:r>
     </w:p>
     <w:p>
@@ -1095,7 +919,7 @@
           <w:szCs w:val="28"/>
         </w:rPr>
       </w:pPr>
-      <w:bookmarkStart w:id="11" w:name="configuration"/>
+      <w:bookmarkStart w:id="12" w:name="configuration"/>
       <w:r>
         <w:br w:type="page"/>
       </w:r>
@@ -1109,7 +933,7 @@
         <w:t>Configuration</w:t>
       </w:r>
     </w:p>
-    <w:bookmarkEnd w:id="11"/>
+    <w:bookmarkEnd w:id="12"/>
     <w:p>
       <w:r>
         <w:rPr>
@@ -1562,14 +1386,12 @@
       <w:pPr>
         <w:pStyle w:val="Heading3"/>
       </w:pPr>
-      <w:bookmarkStart w:id="12" w:name="extraction-step"/>
-      <w:bookmarkStart w:id="13" w:name="_GoBack"/>
-      <w:bookmarkEnd w:id="13"/>
+      <w:bookmarkStart w:id="13" w:name="extraction-step"/>
       <w:r>
         <w:t>Extraction step</w:t>
       </w:r>
     </w:p>
-    <w:bookmarkEnd w:id="12"/>
+    <w:bookmarkEnd w:id="13"/>
     <w:p>
       <w:r>
         <w:t>For the extraction step, csv files are imported from Google Trends, saving them locally in two temporary directories. One directory for monthly files and another for daily files. After downloaded each file is uploaded to dropbox. The temporary files are removed from the local directory once uploaded to dropbox.</w:t>
@@ -1750,15 +1572,7 @@
         </w:numPr>
       </w:pPr>
       <w:r>
-        <w:t xml:space="preserve">As Google trends has a limit for the </w:t>
-      </w:r>
-      <w:proofErr w:type="gramStart"/>
-      <w:r>
-        <w:t>amount</w:t>
-      </w:r>
-      <w:proofErr w:type="gramEnd"/>
-      <w:r>
-        <w:t xml:space="preserve"> of files that can be downloaded per day, which is not fixed. In case that the file could not be downloaded an error message would appear in the log and the excecution would be stopped. Next time that the script is executed, it would perform another attempt for this file.</w:t>
+        <w:t>As Google trends has a limit for the amount of files that can be downloaded per day, which is not fixed. In case that the file could not be downloaded an error message would appear in the log and the excecution would be stopped. Next time that the script is executed, it would perform another attempt for this file.</w:t>
       </w:r>
       <w:r>
         <w:br/>

</xml_diff>